<commit_message>
Started with Dam_CI coding
</commit_message>
<xml_diff>
--- a/HOWTO_setup_deven_Promaides.docx
+++ b/HOWTO_setup_deven_Promaides.docx
@@ -21,29 +21,7 @@
           <w:szCs w:val="32"/>
           <w:lang w:val="en-GB"/>
         </w:rPr>
-        <w:t xml:space="preserve">How to set-up an </w:t>
-      </w:r>
-      <w:proofErr w:type="spellStart"/>
-      <w:r>
-        <w:rPr>
-          <w:rFonts w:ascii="Arial" w:hAnsi="Arial" w:cs="Arial"/>
-          <w:b/>
-          <w:sz w:val="32"/>
-          <w:szCs w:val="32"/>
-          <w:lang w:val="en-GB"/>
-        </w:rPr>
-        <w:t>ProMaIDes</w:t>
-      </w:r>
-      <w:proofErr w:type="spellEnd"/>
-      <w:r>
-        <w:rPr>
-          <w:rFonts w:ascii="Arial" w:hAnsi="Arial" w:cs="Arial"/>
-          <w:b/>
-          <w:sz w:val="32"/>
-          <w:szCs w:val="32"/>
-          <w:lang w:val="en-GB"/>
-        </w:rPr>
-        <w:t>-development framework with VC</w:t>
+        <w:t>How to set-up an ProMaIDes-development framework with VC</w:t>
       </w:r>
       <w:r>
         <w:rPr>
@@ -837,8 +815,6 @@
         </w:rPr>
         <w:t>Try to compile each project step-by-step</w:t>
       </w:r>
-      <w:bookmarkStart w:id="0" w:name="_GoBack"/>
-      <w:bookmarkEnd w:id="0"/>
     </w:p>
     <w:p>
       <w:pPr>
@@ -857,23 +833,7 @@
           <w:rFonts w:ascii="Arial" w:hAnsi="Arial" w:cs="Arial"/>
           <w:lang w:val="en-GB"/>
         </w:rPr>
-        <w:t xml:space="preserve">Set the </w:t>
-      </w:r>
-      <w:proofErr w:type="spellStart"/>
-      <w:r>
-        <w:rPr>
-          <w:rFonts w:ascii="Arial" w:hAnsi="Arial" w:cs="Arial"/>
-          <w:lang w:val="en-GB"/>
-        </w:rPr>
-        <w:t>ProMaIDes</w:t>
-      </w:r>
-      <w:proofErr w:type="spellEnd"/>
-      <w:r>
-        <w:rPr>
-          <w:rFonts w:ascii="Arial" w:hAnsi="Arial" w:cs="Arial"/>
-          <w:lang w:val="en-GB"/>
-        </w:rPr>
-        <w:t>-project as “Start-up project” (</w:t>
+        <w:t>Set the ProMaIDes-project as “Start-up project” (</w:t>
       </w:r>
       <w:proofErr w:type="spellStart"/>
       <w:r>
@@ -1049,23 +1009,14 @@
           <w:rFonts w:ascii="Arial" w:hAnsi="Arial" w:cs="Arial"/>
           <w:lang w:val="en-GB"/>
         </w:rPr>
-        <w:t xml:space="preserve">Beware that after an import of the </w:t>
-      </w:r>
-      <w:proofErr w:type="spellStart"/>
-      <w:r>
-        <w:rPr>
-          <w:rFonts w:ascii="Arial" w:hAnsi="Arial" w:cs="Arial"/>
-          <w:lang w:val="en-GB"/>
-        </w:rPr>
-        <w:t>ProMaIdes</w:t>
-      </w:r>
-      <w:proofErr w:type="spellEnd"/>
-      <w:r>
-        <w:rPr>
-          <w:rFonts w:ascii="Arial" w:hAnsi="Arial" w:cs="Arial"/>
-          <w:lang w:val="en-GB"/>
-        </w:rPr>
-        <w:t>-project file you have to delete in the Linker-properties the qwt.lib</w:t>
+        <w:t>Beware that after an import of the ProMaIdes-project file you have to delete in the Linker-properties the qwt.lib</w:t>
+      </w:r>
+      <w:r>
+        <w:rPr>
+          <w:rFonts w:ascii="Arial" w:hAnsi="Arial" w:cs="Arial"/>
+          <w:lang w:val="en-GB"/>
+        </w:rPr>
+        <w:t xml:space="preserve"> (in general und input)</w:t>
       </w:r>
     </w:p>
     <w:p>
@@ -1568,6 +1519,136 @@
     </w:p>
     <w:p>
       <w:pPr>
+        <w:pStyle w:val="Listenabsatz"/>
+        <w:numPr>
+          <w:ilvl w:val="0"/>
+          <w:numId w:val="5"/>
+        </w:numPr>
+        <w:rPr>
+          <w:rFonts w:ascii="Arial" w:hAnsi="Arial" w:cs="Arial"/>
+          <w:lang w:val="en-GB"/>
+        </w:rPr>
+      </w:pPr>
+      <w:r>
+        <w:rPr>
+          <w:rFonts w:ascii="Arial" w:hAnsi="Arial" w:cs="Arial"/>
+          <w:lang w:val="en-GB"/>
+        </w:rPr>
+        <w:t>Project build configuration: Please activate the Configurations for debug and release for the Platforms (at least x64: 64bit compilation)</w:t>
+      </w:r>
+    </w:p>
+    <w:p>
+      <w:pPr>
+        <w:pStyle w:val="Listenabsatz"/>
+        <w:rPr>
+          <w:rFonts w:ascii="Arial" w:hAnsi="Arial" w:cs="Arial"/>
+          <w:lang w:val="en-GB"/>
+        </w:rPr>
+      </w:pPr>
+      <w:r>
+        <w:rPr>
+          <w:noProof/>
+          <w:lang w:eastAsia="de-DE"/>
+        </w:rPr>
+        <w:lastRenderedPageBreak/>
+        <w:drawing>
+          <wp:inline distT="0" distB="0" distL="0" distR="0" wp14:anchorId="27A57802" wp14:editId="2501CFE3">
+            <wp:extent cx="5791200" cy="2910921"/>
+            <wp:effectExtent l="0" t="0" r="0" b="3810"/>
+            <wp:docPr id="10" name="Grafik 10"/>
+            <wp:cNvGraphicFramePr>
+              <a:graphicFrameLocks xmlns:a="http://schemas.openxmlformats.org/drawingml/2006/main" noChangeAspect="1"/>
+            </wp:cNvGraphicFramePr>
+            <a:graphic xmlns:a="http://schemas.openxmlformats.org/drawingml/2006/main">
+              <a:graphicData uri="http://schemas.openxmlformats.org/drawingml/2006/picture">
+                <pic:pic xmlns:pic="http://schemas.openxmlformats.org/drawingml/2006/picture">
+                  <pic:nvPicPr>
+                    <pic:cNvPr id="1" name=""/>
+                    <pic:cNvPicPr/>
+                  </pic:nvPicPr>
+                  <pic:blipFill>
+                    <a:blip r:embed="rId14"/>
+                    <a:stretch>
+                      <a:fillRect/>
+                    </a:stretch>
+                  </pic:blipFill>
+                  <pic:spPr>
+                    <a:xfrm>
+                      <a:off x="0" y="0"/>
+                      <a:ext cx="5824441" cy="2927629"/>
+                    </a:xfrm>
+                    <a:prstGeom prst="rect">
+                      <a:avLst/>
+                    </a:prstGeom>
+                  </pic:spPr>
+                </pic:pic>
+              </a:graphicData>
+            </a:graphic>
+          </wp:inline>
+        </w:drawing>
+      </w:r>
+    </w:p>
+    <w:p>
+      <w:pPr>
+        <w:pStyle w:val="Listenabsatz"/>
+        <w:rPr>
+          <w:rFonts w:ascii="Arial" w:hAnsi="Arial" w:cs="Arial"/>
+          <w:lang w:val="en-GB"/>
+        </w:rPr>
+      </w:pPr>
+    </w:p>
+    <w:p>
+      <w:pPr>
+        <w:pStyle w:val="Listenabsatz"/>
+        <w:rPr>
+          <w:rFonts w:ascii="Arial" w:hAnsi="Arial" w:cs="Arial"/>
+          <w:lang w:val="en-GB"/>
+        </w:rPr>
+      </w:pPr>
+      <w:r>
+        <w:rPr>
+          <w:noProof/>
+          <w:lang w:eastAsia="de-DE"/>
+        </w:rPr>
+        <w:drawing>
+          <wp:inline distT="0" distB="0" distL="0" distR="0" wp14:anchorId="24779246" wp14:editId="41BA40F4">
+            <wp:extent cx="5760720" cy="2837180"/>
+            <wp:effectExtent l="0" t="0" r="0" b="1270"/>
+            <wp:docPr id="11" name="Grafik 11"/>
+            <wp:cNvGraphicFramePr>
+              <a:graphicFrameLocks xmlns:a="http://schemas.openxmlformats.org/drawingml/2006/main" noChangeAspect="1"/>
+            </wp:cNvGraphicFramePr>
+            <a:graphic xmlns:a="http://schemas.openxmlformats.org/drawingml/2006/main">
+              <a:graphicData uri="http://schemas.openxmlformats.org/drawingml/2006/picture">
+                <pic:pic xmlns:pic="http://schemas.openxmlformats.org/drawingml/2006/picture">
+                  <pic:nvPicPr>
+                    <pic:cNvPr id="1" name=""/>
+                    <pic:cNvPicPr/>
+                  </pic:nvPicPr>
+                  <pic:blipFill>
+                    <a:blip r:embed="rId15"/>
+                    <a:stretch>
+                      <a:fillRect/>
+                    </a:stretch>
+                  </pic:blipFill>
+                  <pic:spPr>
+                    <a:xfrm>
+                      <a:off x="0" y="0"/>
+                      <a:ext cx="5760720" cy="2837180"/>
+                    </a:xfrm>
+                    <a:prstGeom prst="rect">
+                      <a:avLst/>
+                    </a:prstGeom>
+                  </pic:spPr>
+                </pic:pic>
+              </a:graphicData>
+            </a:graphic>
+          </wp:inline>
+        </w:drawing>
+      </w:r>
+    </w:p>
+    <w:p>
+      <w:pPr>
         <w:rPr>
           <w:rFonts w:ascii="Arial" w:hAnsi="Arial" w:cs="Arial"/>
           <w:lang w:val="en-GB"/>
@@ -1852,7 +1933,7 @@
           <w:rFonts w:ascii="Arial" w:hAnsi="Arial" w:cs="Arial"/>
           <w:lang w:val="en-GB"/>
         </w:rPr>
-        <w:t>alt_system.lib</w:t>
+        <w:t>icudt52.dll</w:t>
       </w:r>
     </w:p>
     <w:p>
@@ -1872,7 +1953,7 @@
           <w:rFonts w:ascii="Arial" w:hAnsi="Arial" w:cs="Arial"/>
           <w:lang w:val="en-GB"/>
         </w:rPr>
-        <w:t>cost_system.lib</w:t>
+        <w:t>icuin52.dll</w:t>
       </w:r>
     </w:p>
     <w:p>
@@ -1892,7 +1973,7 @@
           <w:rFonts w:ascii="Arial" w:hAnsi="Arial" w:cs="Arial"/>
           <w:lang w:val="en-GB"/>
         </w:rPr>
-        <w:t>dam_system.lib</w:t>
+        <w:t>icuuc52.dll</w:t>
       </w:r>
     </w:p>
     <w:p>
@@ -1912,8 +1993,108 @@
           <w:rFonts w:ascii="Arial" w:hAnsi="Arial" w:cs="Arial"/>
           <w:lang w:val="en-GB"/>
         </w:rPr>
+        <w:t>libbz2-1.dll</w:t>
+      </w:r>
+    </w:p>
+    <w:p>
+      <w:pPr>
+        <w:pStyle w:val="Listenabsatz"/>
+        <w:numPr>
+          <w:ilvl w:val="1"/>
+          <w:numId w:val="5"/>
+        </w:numPr>
+        <w:rPr>
+          <w:rFonts w:ascii="Arial" w:hAnsi="Arial" w:cs="Arial"/>
+          <w:lang w:val="en-GB"/>
+        </w:rPr>
+      </w:pPr>
+      <w:r>
+        <w:rPr>
+          <w:rFonts w:ascii="Arial" w:hAnsi="Arial" w:cs="Arial"/>
+          <w:lang w:val="en-GB"/>
+        </w:rPr>
+        <w:t>libeay32.dll</w:t>
+      </w:r>
+    </w:p>
+    <w:p>
+      <w:pPr>
+        <w:pStyle w:val="Listenabsatz"/>
+        <w:numPr>
+          <w:ilvl w:val="1"/>
+          <w:numId w:val="5"/>
+        </w:numPr>
+        <w:rPr>
+          <w:rFonts w:ascii="Arial" w:hAnsi="Arial" w:cs="Arial"/>
+          <w:lang w:val="en-GB"/>
+        </w:rPr>
+      </w:pPr>
+      <w:r>
+        <w:rPr>
+          <w:rFonts w:ascii="Arial" w:hAnsi="Arial" w:cs="Arial"/>
+          <w:lang w:val="en-GB"/>
+        </w:rPr>
+        <w:t>libfreetype-6.dll</w:t>
+      </w:r>
+    </w:p>
+    <w:p>
+      <w:pPr>
+        <w:pStyle w:val="Listenabsatz"/>
+        <w:numPr>
+          <w:ilvl w:val="1"/>
+          <w:numId w:val="5"/>
+        </w:numPr>
+        <w:rPr>
+          <w:rFonts w:ascii="Arial" w:hAnsi="Arial" w:cs="Arial"/>
+          <w:lang w:val="en-GB"/>
+        </w:rPr>
+      </w:pPr>
+      <w:r>
+        <w:rPr>
+          <w:rFonts w:ascii="Arial" w:hAnsi="Arial" w:cs="Arial"/>
+          <w:lang w:val="en-GB"/>
+        </w:rPr>
+        <w:t>libgcc_s_dw2-1.dll</w:t>
+      </w:r>
+    </w:p>
+    <w:p>
+      <w:pPr>
+        <w:pStyle w:val="Listenabsatz"/>
+        <w:numPr>
+          <w:ilvl w:val="1"/>
+          <w:numId w:val="5"/>
+        </w:numPr>
+        <w:rPr>
+          <w:rFonts w:ascii="Arial" w:hAnsi="Arial" w:cs="Arial"/>
+          <w:lang w:val="en-GB"/>
+        </w:rPr>
+      </w:pPr>
+      <w:r>
+        <w:rPr>
+          <w:rFonts w:ascii="Arial" w:hAnsi="Arial" w:cs="Arial"/>
+          <w:lang w:val="en-GB"/>
+        </w:rPr>
+        <w:t>libgcc_s_seh-1.dll</w:t>
+      </w:r>
+    </w:p>
+    <w:p>
+      <w:pPr>
+        <w:pStyle w:val="Listenabsatz"/>
+        <w:numPr>
+          <w:ilvl w:val="1"/>
+          <w:numId w:val="5"/>
+        </w:numPr>
+        <w:rPr>
+          <w:rFonts w:ascii="Arial" w:hAnsi="Arial" w:cs="Arial"/>
+          <w:lang w:val="en-GB"/>
+        </w:rPr>
+      </w:pPr>
+      <w:r>
+        <w:rPr>
+          <w:rFonts w:ascii="Arial" w:hAnsi="Arial" w:cs="Arial"/>
+          <w:lang w:val="en-GB"/>
+        </w:rPr>
         <w:lastRenderedPageBreak/>
-        <w:t>fpl_system.lib</w:t>
+        <w:t>libglib-2.0-0.dll</w:t>
       </w:r>
     </w:p>
     <w:p>
@@ -1933,7 +2114,7 @@
           <w:rFonts w:ascii="Arial" w:hAnsi="Arial" w:cs="Arial"/>
           <w:lang w:val="en-GB"/>
         </w:rPr>
-        <w:t>hyd_system.lib</w:t>
+        <w:t>libgomp-1.dll</w:t>
       </w:r>
     </w:p>
     <w:p>
@@ -1953,7 +2134,7 @@
           <w:rFonts w:ascii="Arial" w:hAnsi="Arial" w:cs="Arial"/>
           <w:lang w:val="en-GB"/>
         </w:rPr>
-        <w:t>icudt52.dll</w:t>
+        <w:t>libharfbuzz-0.dll</w:t>
       </w:r>
     </w:p>
     <w:p>
@@ -1973,7 +2154,7 @@
           <w:rFonts w:ascii="Arial" w:hAnsi="Arial" w:cs="Arial"/>
           <w:lang w:val="en-GB"/>
         </w:rPr>
-        <w:t>icuin52.dll</w:t>
+        <w:t>libiconv-2.dll</w:t>
       </w:r>
     </w:p>
     <w:p>
@@ -1993,7 +2174,7 @@
           <w:rFonts w:ascii="Arial" w:hAnsi="Arial" w:cs="Arial"/>
           <w:lang w:val="en-GB"/>
         </w:rPr>
-        <w:t>icuuc52.dll</w:t>
+        <w:t>libintl-8.dll</w:t>
       </w:r>
     </w:p>
     <w:p>
@@ -2013,7 +2194,7 @@
           <w:rFonts w:ascii="Arial" w:hAnsi="Arial" w:cs="Arial"/>
           <w:lang w:val="en-GB"/>
         </w:rPr>
-        <w:t>libbz2-1.dll</w:t>
+        <w:t>libjpeg-8.dll</w:t>
       </w:r>
     </w:p>
     <w:p>
@@ -2033,7 +2214,7 @@
           <w:rFonts w:ascii="Arial" w:hAnsi="Arial" w:cs="Arial"/>
           <w:lang w:val="en-GB"/>
         </w:rPr>
-        <w:t>libeay32.dll</w:t>
+        <w:t>libmysql.dll</w:t>
       </w:r>
     </w:p>
     <w:p>
@@ -2053,7 +2234,7 @@
           <w:rFonts w:ascii="Arial" w:hAnsi="Arial" w:cs="Arial"/>
           <w:lang w:val="en-GB"/>
         </w:rPr>
-        <w:t>libfreetype-6.dll</w:t>
+        <w:t>libpcre16-0.dll</w:t>
       </w:r>
     </w:p>
     <w:p>
@@ -2073,7 +2254,7 @@
           <w:rFonts w:ascii="Arial" w:hAnsi="Arial" w:cs="Arial"/>
           <w:lang w:val="en-GB"/>
         </w:rPr>
-        <w:t>libgcc_s_dw2-1.dll</w:t>
+        <w:t>libpng16-16.dll</w:t>
       </w:r>
     </w:p>
     <w:p>
@@ -2093,7 +2274,7 @@
           <w:rFonts w:ascii="Arial" w:hAnsi="Arial" w:cs="Arial"/>
           <w:lang w:val="en-GB"/>
         </w:rPr>
-        <w:t>libgcc_s_seh-1.dll</w:t>
+        <w:t>libpq.dll</w:t>
       </w:r>
     </w:p>
     <w:p>
@@ -2113,7 +2294,7 @@
           <w:rFonts w:ascii="Arial" w:hAnsi="Arial" w:cs="Arial"/>
           <w:lang w:val="en-GB"/>
         </w:rPr>
-        <w:t>libglib-2.0-0.dll</w:t>
+        <w:t>libstdc++-6.dll</w:t>
       </w:r>
     </w:p>
     <w:p>
@@ -2133,7 +2314,7 @@
           <w:rFonts w:ascii="Arial" w:hAnsi="Arial" w:cs="Arial"/>
           <w:lang w:val="en-GB"/>
         </w:rPr>
-        <w:t>libgomp-1.dll</w:t>
+        <w:t>libwinpthread-1.dll</w:t>
       </w:r>
     </w:p>
     <w:p>
@@ -2153,7 +2334,7 @@
           <w:rFonts w:ascii="Arial" w:hAnsi="Arial" w:cs="Arial"/>
           <w:lang w:val="en-GB"/>
         </w:rPr>
-        <w:t>libharfbuzz-0.dll</w:t>
+        <w:t>madm_system.lib</w:t>
       </w:r>
     </w:p>
     <w:p>
@@ -2173,7 +2354,7 @@
           <w:rFonts w:ascii="Arial" w:hAnsi="Arial" w:cs="Arial"/>
           <w:lang w:val="en-GB"/>
         </w:rPr>
-        <w:t>libiconv-2.dll</w:t>
+        <w:t>ProMaIDes_vc.exe</w:t>
       </w:r>
     </w:p>
     <w:p>
@@ -2193,7 +2374,7 @@
           <w:rFonts w:ascii="Arial" w:hAnsi="Arial" w:cs="Arial"/>
           <w:lang w:val="en-GB"/>
         </w:rPr>
-        <w:t>libintl-8.dll</w:t>
+        <w:t>Qt5Core.dll</w:t>
       </w:r>
     </w:p>
     <w:p>
@@ -2213,7 +2394,7 @@
           <w:rFonts w:ascii="Arial" w:hAnsi="Arial" w:cs="Arial"/>
           <w:lang w:val="en-GB"/>
         </w:rPr>
-        <w:t>libjpeg-8.dll</w:t>
+        <w:t>Qt5Gui.dll</w:t>
       </w:r>
     </w:p>
     <w:p>
@@ -2233,7 +2414,7 @@
           <w:rFonts w:ascii="Arial" w:hAnsi="Arial" w:cs="Arial"/>
           <w:lang w:val="en-GB"/>
         </w:rPr>
-        <w:t>libmysql.dll</w:t>
+        <w:t>Qt5OpenGL.dll</w:t>
       </w:r>
     </w:p>
     <w:p>
@@ -2253,7 +2434,7 @@
           <w:rFonts w:ascii="Arial" w:hAnsi="Arial" w:cs="Arial"/>
           <w:lang w:val="en-GB"/>
         </w:rPr>
-        <w:t>libpcre16-0.dll</w:t>
+        <w:t>Qt5PrintSupport.dll</w:t>
       </w:r>
     </w:p>
     <w:p>
@@ -2273,7 +2454,7 @@
           <w:rFonts w:ascii="Arial" w:hAnsi="Arial" w:cs="Arial"/>
           <w:lang w:val="en-GB"/>
         </w:rPr>
-        <w:t>libpng16-16.dll</w:t>
+        <w:t>Qt5Sql.dll</w:t>
       </w:r>
     </w:p>
     <w:p>
@@ -2293,7 +2474,7 @@
           <w:rFonts w:ascii="Arial" w:hAnsi="Arial" w:cs="Arial"/>
           <w:lang w:val="en-GB"/>
         </w:rPr>
-        <w:t>libpq.dll</w:t>
+        <w:t>Qt5Svg.dll</w:t>
       </w:r>
     </w:p>
     <w:p>
@@ -2313,7 +2494,7 @@
           <w:rFonts w:ascii="Arial" w:hAnsi="Arial" w:cs="Arial"/>
           <w:lang w:val="en-GB"/>
         </w:rPr>
-        <w:t>libstdc++-6.dll</w:t>
+        <w:t>Qt5Widgets.dll</w:t>
       </w:r>
     </w:p>
     <w:p>
@@ -2333,7 +2514,7 @@
           <w:rFonts w:ascii="Arial" w:hAnsi="Arial" w:cs="Arial"/>
           <w:lang w:val="en-GB"/>
         </w:rPr>
-        <w:t>libwinpthread-1.dll</w:t>
+        <w:t>Qt5Xml.dll</w:t>
       </w:r>
     </w:p>
     <w:p>
@@ -2353,7 +2534,47 @@
           <w:rFonts w:ascii="Arial" w:hAnsi="Arial" w:cs="Arial"/>
           <w:lang w:val="en-GB"/>
         </w:rPr>
-        <w:t>madm_system.lib</w:t>
+        <w:t>qwt.dll</w:t>
+      </w:r>
+      <w:r>
+        <w:rPr>
+          <w:rFonts w:ascii="Arial" w:hAnsi="Arial" w:cs="Arial"/>
+          <w:lang w:val="en-GB"/>
+        </w:rPr>
+        <w:t xml:space="preserve"> (</w:t>
+      </w:r>
+      <w:r>
+        <w:rPr>
+          <w:rFonts w:ascii="Arial" w:hAnsi="Arial" w:cs="Arial"/>
+          <w:i/>
+          <w:lang w:val="en-GB"/>
+        </w:rPr>
+        <w:t xml:space="preserve">this one comes from the compiled </w:t>
+      </w:r>
+      <w:proofErr w:type="spellStart"/>
+      <w:r>
+        <w:rPr>
+          <w:rFonts w:ascii="Arial" w:hAnsi="Arial" w:cs="Arial"/>
+          <w:i/>
+          <w:lang w:val="en-GB"/>
+        </w:rPr>
+        <w:t>qwt</w:t>
+      </w:r>
+      <w:proofErr w:type="spellEnd"/>
+      <w:r>
+        <w:rPr>
+          <w:rFonts w:ascii="Arial" w:hAnsi="Arial" w:cs="Arial"/>
+          <w:i/>
+          <w:lang w:val="en-GB"/>
+        </w:rPr>
+        <w:t>-directory</w:t>
+      </w:r>
+      <w:r>
+        <w:rPr>
+          <w:rFonts w:ascii="Arial" w:hAnsi="Arial" w:cs="Arial"/>
+          <w:lang w:val="en-GB"/>
+        </w:rPr>
+        <w:t>)</w:t>
       </w:r>
     </w:p>
     <w:p>
@@ -2373,664 +2594,112 @@
           <w:rFonts w:ascii="Arial" w:hAnsi="Arial" w:cs="Arial"/>
           <w:lang w:val="en-GB"/>
         </w:rPr>
-        <w:t>main.obj</w:t>
-      </w:r>
-    </w:p>
-    <w:p>
-      <w:pPr>
-        <w:pStyle w:val="Listenabsatz"/>
-        <w:numPr>
-          <w:ilvl w:val="1"/>
-          <w:numId w:val="5"/>
-        </w:numPr>
-        <w:rPr>
-          <w:rFonts w:ascii="Arial" w:hAnsi="Arial" w:cs="Arial"/>
-          <w:lang w:val="en-GB"/>
-        </w:rPr>
-      </w:pPr>
-      <w:r>
-        <w:rPr>
-          <w:rFonts w:ascii="Arial" w:hAnsi="Arial" w:cs="Arial"/>
-          <w:lang w:val="en-GB"/>
-        </w:rPr>
-        <w:t>Main_Headers_Precompiled.h.obj</w:t>
-      </w:r>
-    </w:p>
-    <w:p>
-      <w:pPr>
-        <w:pStyle w:val="Listenabsatz"/>
-        <w:numPr>
-          <w:ilvl w:val="1"/>
-          <w:numId w:val="5"/>
-        </w:numPr>
-        <w:rPr>
-          <w:rFonts w:ascii="Arial" w:hAnsi="Arial" w:cs="Arial"/>
-          <w:lang w:val="en-GB"/>
-        </w:rPr>
-      </w:pPr>
-      <w:r>
-        <w:rPr>
-          <w:rFonts w:ascii="Arial" w:hAnsi="Arial" w:cs="Arial"/>
-          <w:lang w:val="en-GB"/>
-        </w:rPr>
-        <w:t>Main_Wid.obj</w:t>
-      </w:r>
-    </w:p>
-    <w:p>
-      <w:pPr>
-        <w:pStyle w:val="Listenabsatz"/>
-        <w:numPr>
-          <w:ilvl w:val="1"/>
-          <w:numId w:val="5"/>
-        </w:numPr>
-        <w:rPr>
-          <w:rFonts w:ascii="Arial" w:hAnsi="Arial" w:cs="Arial"/>
-          <w:lang w:val="en-GB"/>
-        </w:rPr>
-      </w:pPr>
-      <w:r>
-        <w:rPr>
-          <w:rFonts w:ascii="Arial" w:hAnsi="Arial" w:cs="Arial"/>
-          <w:lang w:val="en-GB"/>
-        </w:rPr>
-        <w:t>moc_Main_Wid.obj</w:t>
-      </w:r>
-    </w:p>
-    <w:p>
-      <w:pPr>
-        <w:pStyle w:val="Listenabsatz"/>
-        <w:numPr>
-          <w:ilvl w:val="1"/>
-          <w:numId w:val="5"/>
-        </w:numPr>
-        <w:rPr>
-          <w:rFonts w:ascii="Arial" w:hAnsi="Arial" w:cs="Arial"/>
-          <w:lang w:val="en-GB"/>
-        </w:rPr>
-      </w:pPr>
-      <w:r>
-        <w:rPr>
-          <w:rFonts w:ascii="Arial" w:hAnsi="Arial" w:cs="Arial"/>
-          <w:lang w:val="en-GB"/>
-        </w:rPr>
-        <w:t>moc_Sys_Data_Tree_Wid.obj</w:t>
-      </w:r>
-    </w:p>
-    <w:p>
-      <w:pPr>
-        <w:pStyle w:val="Listenabsatz"/>
-        <w:numPr>
-          <w:ilvl w:val="1"/>
-          <w:numId w:val="5"/>
-        </w:numPr>
-        <w:rPr>
-          <w:rFonts w:ascii="Arial" w:hAnsi="Arial" w:cs="Arial"/>
-          <w:lang w:val="en-GB"/>
-        </w:rPr>
-      </w:pPr>
-      <w:r>
-        <w:rPr>
-          <w:rFonts w:ascii="Arial" w:hAnsi="Arial" w:cs="Arial"/>
-          <w:lang w:val="en-GB"/>
-        </w:rPr>
-        <w:t>moc_Sys_Dock_Widget.obj</w:t>
-      </w:r>
-    </w:p>
-    <w:p>
-      <w:pPr>
-        <w:pStyle w:val="Listenabsatz"/>
-        <w:numPr>
-          <w:ilvl w:val="1"/>
-          <w:numId w:val="5"/>
-        </w:numPr>
-        <w:rPr>
-          <w:rFonts w:ascii="Arial" w:hAnsi="Arial" w:cs="Arial"/>
-          <w:lang w:val="en-GB"/>
-        </w:rPr>
-      </w:pPr>
-      <w:r>
-        <w:rPr>
-          <w:rFonts w:ascii="Arial" w:hAnsi="Arial" w:cs="Arial"/>
-          <w:lang w:val="en-GB"/>
-        </w:rPr>
-        <w:t>moc_Sys_Output_Text_Wid.obj</w:t>
-      </w:r>
-    </w:p>
-    <w:p>
-      <w:pPr>
-        <w:pStyle w:val="Listenabsatz"/>
-        <w:numPr>
-          <w:ilvl w:val="1"/>
-          <w:numId w:val="5"/>
-        </w:numPr>
-        <w:rPr>
-          <w:rFonts w:ascii="Arial" w:hAnsi="Arial" w:cs="Arial"/>
-          <w:lang w:val="en-GB"/>
-        </w:rPr>
-      </w:pPr>
-      <w:r>
-        <w:rPr>
-          <w:rFonts w:ascii="Arial" w:hAnsi="Arial" w:cs="Arial"/>
-          <w:lang w:val="en-GB"/>
-        </w:rPr>
-        <w:t>ProMaIDeS.log</w:t>
-      </w:r>
-    </w:p>
-    <w:p>
-      <w:pPr>
-        <w:pStyle w:val="Listenabsatz"/>
-        <w:numPr>
-          <w:ilvl w:val="1"/>
-          <w:numId w:val="5"/>
-        </w:numPr>
-        <w:rPr>
-          <w:rFonts w:ascii="Arial" w:hAnsi="Arial" w:cs="Arial"/>
-          <w:lang w:val="en-GB"/>
-        </w:rPr>
-      </w:pPr>
-      <w:r>
-        <w:rPr>
-          <w:rFonts w:ascii="Arial" w:hAnsi="Arial" w:cs="Arial"/>
-          <w:lang w:val="en-GB"/>
-        </w:rPr>
-        <w:t>promaides.res</w:t>
-      </w:r>
-    </w:p>
-    <w:p>
-      <w:pPr>
-        <w:pStyle w:val="Listenabsatz"/>
-        <w:numPr>
-          <w:ilvl w:val="1"/>
-          <w:numId w:val="5"/>
-        </w:numPr>
-        <w:rPr>
-          <w:rFonts w:ascii="Arial" w:hAnsi="Arial" w:cs="Arial"/>
-          <w:lang w:val="en-GB"/>
-        </w:rPr>
-      </w:pPr>
-      <w:r>
-        <w:rPr>
-          <w:rFonts w:ascii="Arial" w:hAnsi="Arial" w:cs="Arial"/>
-          <w:lang w:val="en-GB"/>
-        </w:rPr>
-        <w:t>ProMaIDes_vc.exe</w:t>
-      </w:r>
-    </w:p>
-    <w:p>
-      <w:pPr>
-        <w:pStyle w:val="Listenabsatz"/>
-        <w:numPr>
-          <w:ilvl w:val="1"/>
-          <w:numId w:val="5"/>
-        </w:numPr>
-        <w:rPr>
-          <w:rFonts w:ascii="Arial" w:hAnsi="Arial" w:cs="Arial"/>
-          <w:lang w:val="en-GB"/>
-        </w:rPr>
-      </w:pPr>
-      <w:r>
-        <w:rPr>
-          <w:rFonts w:ascii="Arial" w:hAnsi="Arial" w:cs="Arial"/>
-          <w:lang w:val="en-GB"/>
-        </w:rPr>
-        <w:t>ProMaIDes_vc.pch</w:t>
-      </w:r>
-    </w:p>
-    <w:p>
-      <w:pPr>
-        <w:pStyle w:val="Listenabsatz"/>
-        <w:numPr>
-          <w:ilvl w:val="1"/>
-          <w:numId w:val="5"/>
-        </w:numPr>
-        <w:rPr>
-          <w:rFonts w:ascii="Arial" w:hAnsi="Arial" w:cs="Arial"/>
-          <w:lang w:val="en-GB"/>
-        </w:rPr>
-      </w:pPr>
-      <w:r>
-        <w:rPr>
-          <w:rFonts w:ascii="Arial" w:hAnsi="Arial" w:cs="Arial"/>
-          <w:lang w:val="en-GB"/>
-        </w:rPr>
-        <w:t>ProMaIDes_vc.Build.CppClean.log</w:t>
-      </w:r>
-    </w:p>
-    <w:p>
-      <w:pPr>
-        <w:pStyle w:val="Listenabsatz"/>
-        <w:numPr>
-          <w:ilvl w:val="1"/>
-          <w:numId w:val="5"/>
-        </w:numPr>
-        <w:rPr>
-          <w:rFonts w:ascii="Arial" w:hAnsi="Arial" w:cs="Arial"/>
-          <w:lang w:val="en-GB"/>
-        </w:rPr>
-      </w:pPr>
-      <w:r>
-        <w:rPr>
-          <w:rFonts w:ascii="Arial" w:hAnsi="Arial" w:cs="Arial"/>
-          <w:lang w:val="en-GB"/>
-        </w:rPr>
-        <w:t>Qt5Core.dll</w:t>
-      </w:r>
-    </w:p>
-    <w:p>
-      <w:pPr>
-        <w:pStyle w:val="Listenabsatz"/>
-        <w:numPr>
-          <w:ilvl w:val="1"/>
-          <w:numId w:val="5"/>
-        </w:numPr>
-        <w:rPr>
-          <w:rFonts w:ascii="Arial" w:hAnsi="Arial" w:cs="Arial"/>
-          <w:lang w:val="en-GB"/>
-        </w:rPr>
-      </w:pPr>
-      <w:r>
-        <w:rPr>
-          <w:rFonts w:ascii="Arial" w:hAnsi="Arial" w:cs="Arial"/>
-          <w:lang w:val="en-GB"/>
-        </w:rPr>
-        <w:t>Qt5Gui.dll</w:t>
-      </w:r>
-    </w:p>
-    <w:p>
-      <w:pPr>
-        <w:pStyle w:val="Listenabsatz"/>
-        <w:numPr>
-          <w:ilvl w:val="1"/>
-          <w:numId w:val="5"/>
-        </w:numPr>
-        <w:rPr>
-          <w:rFonts w:ascii="Arial" w:hAnsi="Arial" w:cs="Arial"/>
-          <w:lang w:val="en-GB"/>
-        </w:rPr>
-      </w:pPr>
-      <w:r>
-        <w:rPr>
-          <w:rFonts w:ascii="Arial" w:hAnsi="Arial" w:cs="Arial"/>
-          <w:lang w:val="en-GB"/>
-        </w:rPr>
-        <w:t>Qt5OpenGL.dll</w:t>
-      </w:r>
-    </w:p>
-    <w:p>
-      <w:pPr>
-        <w:pStyle w:val="Listenabsatz"/>
-        <w:numPr>
-          <w:ilvl w:val="1"/>
-          <w:numId w:val="5"/>
-        </w:numPr>
-        <w:rPr>
-          <w:rFonts w:ascii="Arial" w:hAnsi="Arial" w:cs="Arial"/>
-          <w:lang w:val="en-GB"/>
-        </w:rPr>
-      </w:pPr>
-      <w:r>
-        <w:rPr>
-          <w:rFonts w:ascii="Arial" w:hAnsi="Arial" w:cs="Arial"/>
-          <w:lang w:val="en-GB"/>
-        </w:rPr>
-        <w:t>Qt5PrintSupport.dll</w:t>
-      </w:r>
-    </w:p>
-    <w:p>
-      <w:pPr>
-        <w:pStyle w:val="Listenabsatz"/>
-        <w:numPr>
-          <w:ilvl w:val="1"/>
-          <w:numId w:val="5"/>
-        </w:numPr>
-        <w:rPr>
-          <w:rFonts w:ascii="Arial" w:hAnsi="Arial" w:cs="Arial"/>
-          <w:lang w:val="en-GB"/>
-        </w:rPr>
-      </w:pPr>
-      <w:r>
-        <w:rPr>
-          <w:rFonts w:ascii="Arial" w:hAnsi="Arial" w:cs="Arial"/>
-          <w:lang w:val="en-GB"/>
-        </w:rPr>
-        <w:t>Qt5Sql.dll</w:t>
-      </w:r>
-    </w:p>
-    <w:p>
-      <w:pPr>
-        <w:pStyle w:val="Listenabsatz"/>
-        <w:numPr>
-          <w:ilvl w:val="1"/>
-          <w:numId w:val="5"/>
-        </w:numPr>
-        <w:rPr>
-          <w:rFonts w:ascii="Arial" w:hAnsi="Arial" w:cs="Arial"/>
-          <w:lang w:val="en-GB"/>
-        </w:rPr>
-      </w:pPr>
-      <w:r>
-        <w:rPr>
-          <w:rFonts w:ascii="Arial" w:hAnsi="Arial" w:cs="Arial"/>
-          <w:lang w:val="en-GB"/>
-        </w:rPr>
-        <w:t>Qt5Svg.dll</w:t>
-      </w:r>
-    </w:p>
-    <w:p>
-      <w:pPr>
-        <w:pStyle w:val="Listenabsatz"/>
-        <w:numPr>
-          <w:ilvl w:val="1"/>
-          <w:numId w:val="5"/>
-        </w:numPr>
-        <w:rPr>
-          <w:rFonts w:ascii="Arial" w:hAnsi="Arial" w:cs="Arial"/>
-          <w:lang w:val="en-GB"/>
-        </w:rPr>
-      </w:pPr>
-      <w:r>
-        <w:rPr>
-          <w:rFonts w:ascii="Arial" w:hAnsi="Arial" w:cs="Arial"/>
-          <w:lang w:val="en-GB"/>
-        </w:rPr>
-        <w:t>Qt5Widgets.dll</w:t>
-      </w:r>
-    </w:p>
-    <w:p>
-      <w:pPr>
-        <w:pStyle w:val="Listenabsatz"/>
-        <w:numPr>
-          <w:ilvl w:val="1"/>
-          <w:numId w:val="5"/>
-        </w:numPr>
-        <w:rPr>
-          <w:rFonts w:ascii="Arial" w:hAnsi="Arial" w:cs="Arial"/>
-          <w:lang w:val="en-GB"/>
-        </w:rPr>
-      </w:pPr>
-      <w:r>
-        <w:rPr>
-          <w:rFonts w:ascii="Arial" w:hAnsi="Arial" w:cs="Arial"/>
-          <w:lang w:val="en-GB"/>
-        </w:rPr>
-        <w:t>Qt5Xml.dll</w:t>
-      </w:r>
-    </w:p>
-    <w:p>
-      <w:pPr>
-        <w:pStyle w:val="Listenabsatz"/>
-        <w:numPr>
-          <w:ilvl w:val="1"/>
-          <w:numId w:val="5"/>
-        </w:numPr>
-        <w:rPr>
-          <w:rFonts w:ascii="Arial" w:hAnsi="Arial" w:cs="Arial"/>
-          <w:lang w:val="en-GB"/>
-        </w:rPr>
-      </w:pPr>
-      <w:r>
-        <w:rPr>
-          <w:rFonts w:ascii="Arial" w:hAnsi="Arial" w:cs="Arial"/>
-          <w:lang w:val="en-GB"/>
-        </w:rPr>
-        <w:t>qt_work.log</w:t>
-      </w:r>
-    </w:p>
-    <w:p>
-      <w:pPr>
-        <w:pStyle w:val="Listenabsatz"/>
-        <w:numPr>
-          <w:ilvl w:val="1"/>
-          <w:numId w:val="5"/>
-        </w:numPr>
-        <w:rPr>
-          <w:rFonts w:ascii="Arial" w:hAnsi="Arial" w:cs="Arial"/>
-          <w:lang w:val="en-GB"/>
-        </w:rPr>
-      </w:pPr>
-      <w:r>
-        <w:rPr>
-          <w:rFonts w:ascii="Arial" w:hAnsi="Arial" w:cs="Arial"/>
-          <w:lang w:val="en-GB"/>
-        </w:rPr>
-        <w:t>qwt.dll</w:t>
-      </w:r>
-      <w:r>
-        <w:rPr>
-          <w:rFonts w:ascii="Arial" w:hAnsi="Arial" w:cs="Arial"/>
-          <w:lang w:val="en-GB"/>
-        </w:rPr>
-        <w:t xml:space="preserve"> (</w:t>
-      </w:r>
-      <w:r>
-        <w:rPr>
-          <w:rFonts w:ascii="Arial" w:hAnsi="Arial" w:cs="Arial"/>
-          <w:i/>
-          <w:lang w:val="en-GB"/>
-        </w:rPr>
-        <w:t xml:space="preserve">this one comes from the compiled </w:t>
+        <w:t>zlib1.dll</w:t>
+      </w:r>
+    </w:p>
+    <w:p>
+      <w:pPr>
+        <w:pStyle w:val="Listenabsatz"/>
+        <w:rPr>
+          <w:rFonts w:ascii="Arial" w:hAnsi="Arial" w:cs="Arial"/>
+          <w:lang w:val="en-GB"/>
+        </w:rPr>
+      </w:pPr>
+      <w:r>
+        <w:rPr>
+          <w:rFonts w:ascii="Arial" w:hAnsi="Arial" w:cs="Arial"/>
+          <w:lang w:val="en-GB"/>
+        </w:rPr>
+        <w:t>the QT-</w:t>
+      </w:r>
+      <w:r>
+        <w:rPr>
+          <w:rFonts w:ascii="Arial" w:hAnsi="Arial" w:cs="Arial"/>
+          <w:lang w:val="en-GB"/>
+        </w:rPr>
+        <w:t>dll</w:t>
+      </w:r>
+      <w:bookmarkStart w:id="0" w:name="_GoBack"/>
+      <w:bookmarkEnd w:id="0"/>
+      <w:r>
+        <w:rPr>
+          <w:rFonts w:ascii="Arial" w:hAnsi="Arial" w:cs="Arial"/>
+          <w:lang w:val="en-GB"/>
+        </w:rPr>
+        <w:t xml:space="preserve"> should be also copied from </w:t>
       </w:r>
       <w:proofErr w:type="spellStart"/>
       <w:r>
         <w:rPr>
           <w:rFonts w:ascii="Arial" w:hAnsi="Arial" w:cs="Arial"/>
-          <w:i/>
-          <w:lang w:val="en-GB"/>
-        </w:rPr>
-        <w:t>qwt</w:t>
+          <w:lang w:val="en-GB"/>
+        </w:rPr>
+        <w:t>Qt</w:t>
       </w:r>
       <w:proofErr w:type="spellEnd"/>
       <w:r>
         <w:rPr>
           <w:rFonts w:ascii="Arial" w:hAnsi="Arial" w:cs="Arial"/>
-          <w:i/>
-          <w:lang w:val="en-GB"/>
-        </w:rPr>
-        <w:t>-directory</w:t>
-      </w:r>
-      <w:r>
-        <w:rPr>
-          <w:rFonts w:ascii="Arial" w:hAnsi="Arial" w:cs="Arial"/>
-          <w:lang w:val="en-GB"/>
-        </w:rPr>
-        <w:t>)</w:t>
-      </w:r>
-    </w:p>
-    <w:p>
-      <w:pPr>
-        <w:pStyle w:val="Listenabsatz"/>
-        <w:numPr>
-          <w:ilvl w:val="1"/>
-          <w:numId w:val="5"/>
-        </w:numPr>
-        <w:rPr>
-          <w:rFonts w:ascii="Arial" w:hAnsi="Arial" w:cs="Arial"/>
-          <w:lang w:val="en-GB"/>
-        </w:rPr>
-      </w:pPr>
-      <w:r>
-        <w:rPr>
-          <w:rFonts w:ascii="Arial" w:hAnsi="Arial" w:cs="Arial"/>
-          <w:lang w:val="en-GB"/>
-        </w:rPr>
-        <w:t>risk_system.lib</w:t>
-      </w:r>
-    </w:p>
-    <w:p>
-      <w:pPr>
-        <w:pStyle w:val="Listenabsatz"/>
-        <w:numPr>
-          <w:ilvl w:val="1"/>
-          <w:numId w:val="5"/>
-        </w:numPr>
-        <w:rPr>
-          <w:rFonts w:ascii="Arial" w:hAnsi="Arial" w:cs="Arial"/>
-          <w:lang w:val="en-GB"/>
-        </w:rPr>
-      </w:pPr>
-      <w:r>
-        <w:rPr>
-          <w:rFonts w:ascii="Arial" w:hAnsi="Arial" w:cs="Arial"/>
-          <w:lang w:val="en-GB"/>
-        </w:rPr>
-        <w:t>solver.lib</w:t>
-      </w:r>
-    </w:p>
-    <w:p>
-      <w:pPr>
-        <w:pStyle w:val="Listenabsatz"/>
-        <w:numPr>
-          <w:ilvl w:val="1"/>
-          <w:numId w:val="5"/>
-        </w:numPr>
-        <w:rPr>
-          <w:rFonts w:ascii="Arial" w:hAnsi="Arial" w:cs="Arial"/>
-          <w:lang w:val="en-GB"/>
-        </w:rPr>
-      </w:pPr>
-      <w:r>
-        <w:rPr>
-          <w:rFonts w:ascii="Arial" w:hAnsi="Arial" w:cs="Arial"/>
-          <w:lang w:val="en-GB"/>
-        </w:rPr>
-        <w:t>ssleay32.dll</w:t>
-      </w:r>
-    </w:p>
-    <w:p>
-      <w:pPr>
-        <w:pStyle w:val="Listenabsatz"/>
-        <w:numPr>
-          <w:ilvl w:val="1"/>
-          <w:numId w:val="5"/>
-        </w:numPr>
-        <w:rPr>
-          <w:rFonts w:ascii="Arial" w:hAnsi="Arial" w:cs="Arial"/>
-          <w:lang w:val="en-GB"/>
-        </w:rPr>
-      </w:pPr>
-      <w:r>
-        <w:rPr>
-          <w:rFonts w:ascii="Arial" w:hAnsi="Arial" w:cs="Arial"/>
-          <w:lang w:val="en-GB"/>
-        </w:rPr>
-        <w:t>Sys_Data_Tree_Wid.obj</w:t>
-      </w:r>
-    </w:p>
-    <w:p>
-      <w:pPr>
-        <w:pStyle w:val="Listenabsatz"/>
-        <w:numPr>
-          <w:ilvl w:val="1"/>
-          <w:numId w:val="5"/>
-        </w:numPr>
-        <w:rPr>
-          <w:rFonts w:ascii="Arial" w:hAnsi="Arial" w:cs="Arial"/>
-          <w:lang w:val="en-GB"/>
-        </w:rPr>
-      </w:pPr>
-      <w:r>
-        <w:rPr>
-          <w:rFonts w:ascii="Arial" w:hAnsi="Arial" w:cs="Arial"/>
-          <w:lang w:val="en-GB"/>
-        </w:rPr>
-        <w:t>Sys_Dock_Widget.obj</w:t>
-      </w:r>
-    </w:p>
-    <w:p>
-      <w:pPr>
-        <w:pStyle w:val="Listenabsatz"/>
-        <w:numPr>
-          <w:ilvl w:val="1"/>
-          <w:numId w:val="5"/>
-        </w:numPr>
-        <w:rPr>
-          <w:rFonts w:ascii="Arial" w:hAnsi="Arial" w:cs="Arial"/>
-          <w:lang w:val="en-GB"/>
-        </w:rPr>
-      </w:pPr>
-      <w:r>
-        <w:rPr>
-          <w:rFonts w:ascii="Arial" w:hAnsi="Arial" w:cs="Arial"/>
-          <w:lang w:val="en-GB"/>
-        </w:rPr>
-        <w:t>Sys_Output_Text_Wid.obj</w:t>
-      </w:r>
-    </w:p>
-    <w:p>
-      <w:pPr>
-        <w:pStyle w:val="Listenabsatz"/>
-        <w:numPr>
-          <w:ilvl w:val="1"/>
-          <w:numId w:val="5"/>
-        </w:numPr>
-        <w:rPr>
-          <w:rFonts w:ascii="Arial" w:hAnsi="Arial" w:cs="Arial"/>
-          <w:lang w:val="en-GB"/>
-        </w:rPr>
-      </w:pPr>
-      <w:r>
-        <w:rPr>
-          <w:rFonts w:ascii="Arial" w:hAnsi="Arial" w:cs="Arial"/>
-          <w:lang w:val="en-GB"/>
-        </w:rPr>
-        <w:t>Sys_Version_Update.obj</w:t>
-      </w:r>
-    </w:p>
-    <w:p>
-      <w:pPr>
-        <w:pStyle w:val="Listenabsatz"/>
-        <w:numPr>
-          <w:ilvl w:val="1"/>
-          <w:numId w:val="5"/>
-        </w:numPr>
-        <w:rPr>
-          <w:rFonts w:ascii="Arial" w:hAnsi="Arial" w:cs="Arial"/>
-          <w:lang w:val="en-GB"/>
-        </w:rPr>
-      </w:pPr>
-      <w:r>
-        <w:rPr>
-          <w:rFonts w:ascii="Arial" w:hAnsi="Arial" w:cs="Arial"/>
-          <w:lang w:val="en-GB"/>
-        </w:rPr>
-        <w:lastRenderedPageBreak/>
-        <w:t>system_sys.lib</w:t>
-      </w:r>
-    </w:p>
-    <w:p>
-      <w:pPr>
-        <w:pStyle w:val="Listenabsatz"/>
-        <w:numPr>
-          <w:ilvl w:val="1"/>
-          <w:numId w:val="5"/>
-        </w:numPr>
-        <w:rPr>
-          <w:rFonts w:ascii="Arial" w:hAnsi="Arial" w:cs="Arial"/>
-          <w:lang w:val="en-GB"/>
-        </w:rPr>
-      </w:pPr>
-      <w:r>
-        <w:rPr>
-          <w:rFonts w:ascii="Arial" w:hAnsi="Arial" w:cs="Arial"/>
-          <w:lang w:val="en-GB"/>
-        </w:rPr>
-        <w:t>zlib1.dll</w:t>
-      </w:r>
-    </w:p>
-    <w:p>
-      <w:pPr>
-        <w:pStyle w:val="Listenabsatz"/>
-        <w:rPr>
-          <w:rFonts w:ascii="Arial" w:hAnsi="Arial" w:cs="Arial"/>
-          <w:lang w:val="en-GB"/>
-        </w:rPr>
-      </w:pPr>
-      <w:r>
-        <w:rPr>
-          <w:rFonts w:ascii="Arial" w:hAnsi="Arial" w:cs="Arial"/>
-          <w:lang w:val="en-GB"/>
-        </w:rPr>
-        <w:t xml:space="preserve">the QT-libs should be also copied from </w:t>
+          <w:lang w:val="en-GB"/>
+        </w:rPr>
+        <w:t xml:space="preserve"> folder</w:t>
+      </w:r>
+    </w:p>
+    <w:p>
+      <w:pPr>
+        <w:pStyle w:val="Listenabsatz"/>
+        <w:rPr>
+          <w:rFonts w:ascii="Arial" w:hAnsi="Arial" w:cs="Arial"/>
+          <w:lang w:val="en-GB"/>
+        </w:rPr>
+      </w:pPr>
+    </w:p>
+    <w:p>
+      <w:pPr>
+        <w:pStyle w:val="Listenabsatz"/>
+        <w:rPr>
+          <w:rFonts w:ascii="Arial" w:hAnsi="Arial" w:cs="Arial"/>
+          <w:lang w:val="en-GB"/>
+        </w:rPr>
+      </w:pPr>
+    </w:p>
+    <w:p>
+      <w:pPr>
+        <w:ind w:left="720"/>
+        <w:rPr>
+          <w:rFonts w:ascii="Arial" w:hAnsi="Arial" w:cs="Arial"/>
+          <w:lang w:val="en-GB"/>
+        </w:rPr>
+      </w:pPr>
+      <w:r>
+        <w:rPr>
+          <w:rFonts w:ascii="Arial" w:hAnsi="Arial" w:cs="Arial"/>
+          <w:b/>
+          <w:lang w:val="en-GB"/>
+        </w:rPr>
+        <w:t xml:space="preserve">7. </w:t>
+      </w:r>
+      <w:r>
+        <w:rPr>
+          <w:rFonts w:ascii="Arial" w:hAnsi="Arial" w:cs="Arial"/>
+          <w:b/>
+          <w:lang w:val="en-GB"/>
+        </w:rPr>
+        <w:t>Debugging</w:t>
+      </w:r>
+      <w:r>
+        <w:rPr>
+          <w:rFonts w:ascii="Arial" w:hAnsi="Arial" w:cs="Arial"/>
+          <w:lang w:val="en-GB"/>
+        </w:rPr>
+        <w:br/>
+      </w:r>
+      <w:r>
+        <w:rPr>
+          <w:rFonts w:ascii="Arial" w:hAnsi="Arial" w:cs="Arial"/>
+          <w:lang w:val="en-GB"/>
+        </w:rPr>
+        <w:t xml:space="preserve">the same procedure you have to do for your debug folder; especially the </w:t>
       </w:r>
       <w:proofErr w:type="spellStart"/>
       <w:r>
@@ -3038,7 +2707,7 @@
           <w:rFonts w:ascii="Arial" w:hAnsi="Arial" w:cs="Arial"/>
           <w:lang w:val="en-GB"/>
         </w:rPr>
-        <w:t>Qt</w:t>
+        <w:t>sqldrivers</w:t>
       </w:r>
       <w:proofErr w:type="spellEnd"/>
       <w:r>
@@ -3046,96 +2715,7 @@
           <w:rFonts w:ascii="Arial" w:hAnsi="Arial" w:cs="Arial"/>
           <w:lang w:val="en-GB"/>
         </w:rPr>
-        <w:t xml:space="preserve"> folder</w:t>
-      </w:r>
-    </w:p>
-    <w:p>
-      <w:pPr>
-        <w:pStyle w:val="Listenabsatz"/>
-        <w:rPr>
-          <w:rFonts w:ascii="Arial" w:hAnsi="Arial" w:cs="Arial"/>
-          <w:lang w:val="en-GB"/>
-        </w:rPr>
-      </w:pPr>
-    </w:p>
-    <w:p>
-      <w:pPr>
-        <w:pStyle w:val="Listenabsatz"/>
-        <w:rPr>
-          <w:rFonts w:ascii="Arial" w:hAnsi="Arial" w:cs="Arial"/>
-          <w:lang w:val="en-GB"/>
-        </w:rPr>
-      </w:pPr>
-    </w:p>
-    <w:p>
-      <w:pPr>
-        <w:ind w:left="720"/>
-        <w:rPr>
-          <w:rFonts w:ascii="Arial" w:hAnsi="Arial" w:cs="Arial"/>
-          <w:lang w:val="en-GB"/>
-        </w:rPr>
-      </w:pPr>
-      <w:r>
-        <w:rPr>
-          <w:rFonts w:ascii="Arial" w:hAnsi="Arial" w:cs="Arial"/>
-          <w:b/>
-          <w:lang w:val="en-GB"/>
-        </w:rPr>
-        <w:t xml:space="preserve">7. </w:t>
-      </w:r>
-      <w:r>
-        <w:rPr>
-          <w:rFonts w:ascii="Arial" w:hAnsi="Arial" w:cs="Arial"/>
-          <w:b/>
-          <w:lang w:val="en-GB"/>
-        </w:rPr>
-        <w:t>Debugging</w:t>
-      </w:r>
-      <w:r>
-        <w:rPr>
-          <w:rFonts w:ascii="Arial" w:hAnsi="Arial" w:cs="Arial"/>
-          <w:lang w:val="en-GB"/>
-        </w:rPr>
-        <w:br/>
-      </w:r>
-      <w:r>
-        <w:rPr>
-          <w:rFonts w:ascii="Arial" w:hAnsi="Arial" w:cs="Arial"/>
-          <w:lang w:val="en-GB"/>
-        </w:rPr>
-        <w:t xml:space="preserve">the same procedure you have to do for your debug folder; especially the </w:t>
-      </w:r>
-      <w:proofErr w:type="spellStart"/>
-      <w:r>
-        <w:rPr>
-          <w:rFonts w:ascii="Arial" w:hAnsi="Arial" w:cs="Arial"/>
-          <w:lang w:val="en-GB"/>
-        </w:rPr>
-        <w:t>sqldrivers</w:t>
-      </w:r>
-      <w:proofErr w:type="spellEnd"/>
-      <w:r>
-        <w:rPr>
-          <w:rFonts w:ascii="Arial" w:hAnsi="Arial" w:cs="Arial"/>
-          <w:lang w:val="en-GB"/>
-        </w:rPr>
-        <w:t xml:space="preserve">, images and platform-folders are important!; be aware that you have to change the working directory of your Debug version in the Project-properties (Debugging) of the </w:t>
-      </w:r>
-      <w:proofErr w:type="spellStart"/>
-      <w:r>
-        <w:rPr>
-          <w:rFonts w:ascii="Arial" w:hAnsi="Arial" w:cs="Arial"/>
-          <w:lang w:val="en-GB"/>
-        </w:rPr>
-        <w:t>ProMaIDes</w:t>
-      </w:r>
-      <w:proofErr w:type="spellEnd"/>
-      <w:r>
-        <w:rPr>
-          <w:rFonts w:ascii="Arial" w:hAnsi="Arial" w:cs="Arial"/>
-          <w:lang w:val="en-GB"/>
-        </w:rPr>
-        <w:t>-project</w:t>
+        <w:t>, images and platform-folders are important!; be aware that you have to change the working directory of your Debug version in the Project-properties (Debugging) of the ProMaIDes-project</w:t>
       </w:r>
       <w:r>
         <w:rPr>

</xml_diff>